<commit_message>
modified content order and organization and added css component.
</commit_message>
<xml_diff>
--- a/Assignment2 - Content .docx
+++ b/Assignment2 - Content .docx
@@ -3,77 +3,70 @@
 <w:document xmlns:wpc="http://schemas.microsoft.com/office/word/2010/wordprocessingCanvas" xmlns:mo="http://schemas.microsoft.com/office/mac/office/2008/main" xmlns:mc="http://schemas.openxmlformats.org/markup-compatibility/2006" xmlns:mv="urn:schemas-microsoft-com:mac:vml" xmlns:o="urn:schemas-microsoft-com:office:office" xmlns:r="http://schemas.openxmlformats.org/officeDocument/2006/relationships" xmlns:m="http://schemas.openxmlformats.org/officeDocument/2006/math" xmlns:v="urn:schemas-microsoft-com:vml" xmlns:wp14="http://schemas.microsoft.com/office/word/2010/wordprocessingDrawing" xmlns:wp="http://schemas.openxmlformats.org/drawingml/2006/wordprocessingDrawing" xmlns:w10="urn:schemas-microsoft-com:office:word" xmlns:w="http://schemas.openxmlformats.org/wordprocessingml/2006/main" xmlns:w14="http://schemas.microsoft.com/office/word/2010/wordml" xmlns:wpg="http://schemas.microsoft.com/office/word/2010/wordprocessingGroup" xmlns:wpi="http://schemas.microsoft.com/office/word/2010/wordprocessingInk" xmlns:wne="http://schemas.microsoft.com/office/word/2006/wordml" xmlns:wps="http://schemas.microsoft.com/office/word/2010/wordprocessingShape" mc:Ignorable="w14 wp14">
   <w:body>
     <w:p>
-      <w:r>
-        <w:t>— All Music</w:t>
-      </w:r>
-    </w:p>
-    <w:p/>
-    <w:p>
-      <w:r>
-        <w:t xml:space="preserve">“I could compare my music to white light which contains all </w:t>
-      </w:r>
-      <w:proofErr w:type="spellStart"/>
-      <w:r>
-        <w:t>colours</w:t>
-      </w:r>
-      <w:proofErr w:type="spellEnd"/>
-      <w:r>
-        <w:t xml:space="preserve">. Only a prism can divide the </w:t>
-      </w:r>
-      <w:proofErr w:type="spellStart"/>
-      <w:r>
-        <w:t>colours</w:t>
-      </w:r>
-      <w:proofErr w:type="spellEnd"/>
-      <w:r>
-        <w:t xml:space="preserve"> and make them appear; this prism could </w:t>
-      </w:r>
-      <w:r>
-        <w:t>be the spirit of the listener.”</w:t>
-      </w:r>
-    </w:p>
-    <w:p>
-      <w:r>
-        <w:t xml:space="preserve">— </w:t>
-      </w:r>
-      <w:proofErr w:type="spellStart"/>
-      <w:r>
-        <w:t>Arvo</w:t>
-      </w:r>
-      <w:proofErr w:type="spellEnd"/>
-      <w:r>
-        <w:t xml:space="preserve"> </w:t>
-      </w:r>
-      <w:proofErr w:type="spellStart"/>
-      <w:r>
-        <w:t>Pärt</w:t>
-      </w:r>
-      <w:proofErr w:type="spellEnd"/>
-    </w:p>
-    <w:p/>
-    <w:p>
-      <w:proofErr w:type="spellStart"/>
-      <w:r>
-        <w:t>Alina</w:t>
-      </w:r>
-      <w:proofErr w:type="spellEnd"/>
-      <w:r>
-        <w:t xml:space="preserve"> by </w:t>
-      </w:r>
-      <w:proofErr w:type="spellStart"/>
-      <w:r>
-        <w:t>Arvo</w:t>
-      </w:r>
-      <w:proofErr w:type="spellEnd"/>
-      <w:r>
-        <w:t xml:space="preserve"> </w:t>
-      </w:r>
-      <w:proofErr w:type="spellStart"/>
-      <w:r>
-        <w:t>Pärt</w:t>
-      </w:r>
       <w:bookmarkStart w:id="0" w:name="_GoBack"/>
       <w:bookmarkEnd w:id="0"/>
+    </w:p>
+    <w:p>
+      <w:r>
+        <w:t xml:space="preserve">“I could compare my music to white light which contains all </w:t>
+      </w:r>
+      <w:proofErr w:type="spellStart"/>
+      <w:r>
+        <w:t>colours</w:t>
+      </w:r>
+      <w:proofErr w:type="spellEnd"/>
+      <w:r>
+        <w:t xml:space="preserve">. Only a prism can divide the </w:t>
+      </w:r>
+      <w:proofErr w:type="spellStart"/>
+      <w:r>
+        <w:t>colours</w:t>
+      </w:r>
+      <w:proofErr w:type="spellEnd"/>
+      <w:r>
+        <w:t xml:space="preserve"> and make them appear; this prism could be the spirit of the listener.”</w:t>
+      </w:r>
+    </w:p>
+    <w:p>
+      <w:r>
+        <w:t xml:space="preserve">— </w:t>
+      </w:r>
+      <w:proofErr w:type="spellStart"/>
+      <w:r>
+        <w:t>Arvo</w:t>
+      </w:r>
+      <w:proofErr w:type="spellEnd"/>
+      <w:r>
+        <w:t xml:space="preserve"> </w:t>
+      </w:r>
+      <w:proofErr w:type="spellStart"/>
+      <w:r>
+        <w:t>Pärt</w:t>
+      </w:r>
+      <w:proofErr w:type="spellEnd"/>
+    </w:p>
+    <w:p/>
+    <w:p>
+      <w:proofErr w:type="spellStart"/>
+      <w:r>
+        <w:t>Alina</w:t>
+      </w:r>
+      <w:proofErr w:type="spellEnd"/>
+      <w:r>
+        <w:t xml:space="preserve"> by </w:t>
+      </w:r>
+      <w:proofErr w:type="spellStart"/>
+      <w:r>
+        <w:t>Arvo</w:t>
+      </w:r>
+      <w:proofErr w:type="spellEnd"/>
+      <w:r>
+        <w:t xml:space="preserve"> </w:t>
+      </w:r>
+      <w:proofErr w:type="spellStart"/>
+      <w:r>
+        <w:t>Pärt</w:t>
+      </w:r>
       <w:proofErr w:type="spellEnd"/>
     </w:p>
     <w:p/>
@@ -432,11 +425,11 @@
       </w:r>
       <w:proofErr w:type="spellEnd"/>
       <w:r>
-        <w:t xml:space="preserve"> calls upon </w:t>
+        <w:t xml:space="preserve"> calls upon his usual strengths, by letting the instruments speak for themselves in the right </w:t>
       </w:r>
       <w:r>
         <w:lastRenderedPageBreak/>
-        <w:t xml:space="preserve">his usual strengths, by letting the instruments speak for themselves in the right acoustical settings — less is certainly more, and the stark beauty of </w:t>
+        <w:t xml:space="preserve">acoustical settings — less is certainly more, and the stark beauty of </w:t>
       </w:r>
       <w:proofErr w:type="spellStart"/>
       <w:r>
@@ -455,7 +448,11 @@
         <w:t xml:space="preserve"> finest releases on compact disc, though one of his quietest. These are the tears of ghosts.</w:t>
       </w:r>
     </w:p>
-    <w:p/>
+    <w:p>
+      <w:r>
+        <w:t>— All Music</w:t>
+      </w:r>
+    </w:p>
     <w:p/>
     <w:p>
       <w:r>

</xml_diff>